<commit_message>
Sesion 2 artefactos java
</commit_message>
<xml_diff>
--- a/instructor/MaterialSesion/Java/MaterialApoyoSesion2.docx
+++ b/instructor/MaterialSesion/Java/MaterialApoyoSesion2.docx
@@ -66,13 +66,7 @@
         <w:rPr>
           <w:lang w:val="es-CO"/>
         </w:rPr>
-        <w:t xml:space="preserve"> </w:t>
-      </w:r>
-      <w:r>
-        <w:rPr>
-          <w:lang w:val="es-CO"/>
-        </w:rPr>
-        <w:t>Entender el uso de datos como se pueden almacenar y manejar</w:t>
+        <w:t xml:space="preserve"> Entender el uso de datos como se pueden almacenar y manejar</w:t>
       </w:r>
     </w:p>
     <w:p>
@@ -102,13 +96,7 @@
         <w:rPr>
           <w:lang w:val="es-CO"/>
         </w:rPr>
-        <w:t xml:space="preserve">debe viajar desde la capa de servicios a capa de </w:t>
-      </w:r>
-      <w:r>
-        <w:rPr>
-          <w:lang w:val="es-CO"/>
-        </w:rPr>
-        <w:t>presentación</w:t>
+        <w:t>debe viajar desde la capa de servicios a capa de presentación</w:t>
       </w:r>
       <w:r>
         <w:rPr>
@@ -399,8 +387,9 @@
           <w:color w:val="7F0055"/>
           <w:sz w:val="20"/>
           <w:szCs w:val="20"/>
-        </w:rPr>
-        <w:t xml:space="preserve"> </w:t>
+          <w:lang w:val="es-CO"/>
+        </w:rPr>
+        <w:t xml:space="preserve">  </w:t>
       </w:r>
       <w:r>
         <w:rPr>
@@ -410,8 +399,9 @@
           <w:color w:val="7F0055"/>
           <w:sz w:val="20"/>
           <w:szCs w:val="20"/>
-        </w:rPr>
-        <w:t xml:space="preserve">     </w:t>
+          <w:lang w:val="es-CO"/>
+        </w:rPr>
+        <w:t xml:space="preserve">    </w:t>
       </w:r>
       <w:r>
         <w:rPr>
@@ -439,7 +429,6 @@
           <w:color w:val="0000C0"/>
           <w:sz w:val="20"/>
           <w:szCs w:val="20"/>
-          <w:u w:val="single"/>
         </w:rPr>
         <w:t>id</w:t>
       </w:r>
@@ -501,7 +490,6 @@
           <w:color w:val="0000C0"/>
           <w:sz w:val="20"/>
           <w:szCs w:val="20"/>
-          <w:u w:val="single"/>
         </w:rPr>
         <w:t>nombre</w:t>
       </w:r>
@@ -563,7 +551,6 @@
           <w:color w:val="0000C0"/>
           <w:sz w:val="20"/>
           <w:szCs w:val="20"/>
-          <w:u w:val="single"/>
         </w:rPr>
         <w:t>editorial</w:t>
       </w:r>
@@ -625,7 +612,6 @@
           <w:color w:val="0000C0"/>
           <w:sz w:val="20"/>
           <w:szCs w:val="20"/>
-          <w:u w:val="single"/>
         </w:rPr>
         <w:t>tematica</w:t>
       </w:r>
@@ -688,7 +674,6 @@
           <w:color w:val="0000C0"/>
           <w:sz w:val="20"/>
           <w:szCs w:val="20"/>
-          <w:u w:val="single"/>
         </w:rPr>
         <w:t>coleccion</w:t>
       </w:r>
@@ -751,7 +736,6 @@
           <w:color w:val="0000C0"/>
           <w:sz w:val="20"/>
           <w:szCs w:val="20"/>
-          <w:u w:val="single"/>
         </w:rPr>
         <w:t>numeroPaginas</w:t>
       </w:r>
@@ -834,7 +818,6 @@
           <w:color w:val="0000C0"/>
           <w:sz w:val="20"/>
           <w:szCs w:val="20"/>
-          <w:u w:val="single"/>
         </w:rPr>
         <w:t>precio</w:t>
       </w:r>
@@ -897,7 +880,6 @@
           <w:color w:val="0000C0"/>
           <w:sz w:val="20"/>
           <w:szCs w:val="20"/>
-          <w:u w:val="single"/>
         </w:rPr>
         <w:t>autores</w:t>
       </w:r>
@@ -959,7 +941,6 @@
           <w:color w:val="0000C0"/>
           <w:sz w:val="20"/>
           <w:szCs w:val="20"/>
-          <w:u w:val="single"/>
         </w:rPr>
         <w:t>color</w:t>
       </w:r>
@@ -1041,7 +1022,6 @@
           <w:color w:val="0000C0"/>
           <w:sz w:val="20"/>
           <w:szCs w:val="20"/>
-          <w:u w:val="single"/>
         </w:rPr>
         <w:t>fechaVenta</w:t>
       </w:r>
@@ -1055,6 +1035,8 @@
         </w:rPr>
         <w:t>;</w:t>
       </w:r>
+      <w:bookmarkStart w:id="0" w:name="_GoBack"/>
+      <w:bookmarkEnd w:id="0"/>
     </w:p>
     <w:p>
       <w:pPr>
@@ -1104,7 +1086,6 @@
           <w:color w:val="0000C0"/>
           <w:sz w:val="20"/>
           <w:szCs w:val="20"/>
-          <w:u w:val="single"/>
         </w:rPr>
         <w:t>estado</w:t>
       </w:r>
@@ -1164,7 +1145,6 @@
           <w:color w:val="0000C0"/>
           <w:sz w:val="20"/>
           <w:szCs w:val="20"/>
-          <w:u w:val="single"/>
         </w:rPr>
         <w:t>cantidad</w:t>
       </w:r>
@@ -1448,19 +1428,7 @@
         <w:rPr>
           <w:lang w:val="es-CO"/>
         </w:rPr>
-        <w:t xml:space="preserve"> = "</w:t>
-      </w:r>
-      <w:r>
-        <w:rPr>
-          <w:lang w:val="es-CO"/>
-        </w:rPr>
-        <w:t xml:space="preserve"> </w:t>
-      </w:r>
-      <w:r>
-        <w:rPr>
-          <w:lang w:val="es-CO"/>
-        </w:rPr>
-        <w:t>SCID")</w:t>
+        <w:t xml:space="preserve"> = " SCID")</w:t>
       </w:r>
     </w:p>
     <w:p>
@@ -1512,12 +1480,58 @@
     </w:p>
     <w:p>
       <w:pPr>
-        <w:rPr>
-          <w:lang w:val="es-CO"/>
-        </w:rPr>
-      </w:pPr>
-      <w:bookmarkStart w:id="0" w:name="_GoBack"/>
-      <w:bookmarkEnd w:id="0"/>
+        <w:pStyle w:val="Prrafodelista"/>
+        <w:numPr>
+          <w:ilvl w:val="0"/>
+          <w:numId w:val="8"/>
+        </w:numPr>
+        <w:rPr>
+          <w:lang w:val="es-CO"/>
+        </w:rPr>
+      </w:pPr>
+      <w:r>
+        <w:rPr>
+          <w:lang w:val="es-CO"/>
+        </w:rPr>
+        <w:lastRenderedPageBreak/>
+        <w:t xml:space="preserve">Como se puede obtener un dato almacenado preveniente para ser manipulado en la capa de negocio en java:  Se puede utilizar la librería </w:t>
+      </w:r>
+      <w:proofErr w:type="spellStart"/>
+      <w:proofErr w:type="gramStart"/>
+      <w:r>
+        <w:rPr>
+          <w:lang w:val="es-CO"/>
+        </w:rPr>
+        <w:t>javax.persistence</w:t>
+      </w:r>
+      <w:proofErr w:type="spellEnd"/>
+      <w:proofErr w:type="gramEnd"/>
+      <w:r>
+        <w:rPr>
+          <w:lang w:val="es-CO"/>
+        </w:rPr>
+        <w:t xml:space="preserve"> la cual brinda las clases y métodos indicados para usar la persistencia.</w:t>
+      </w:r>
+    </w:p>
+    <w:p>
+      <w:pPr>
+        <w:rPr>
+          <w:lang w:val="es-CO"/>
+        </w:rPr>
+      </w:pPr>
+      <w:r>
+        <w:rPr>
+          <w:lang w:val="es-CO"/>
+        </w:rPr>
+        <w:t xml:space="preserve"> </w:t>
+      </w:r>
+    </w:p>
+    <w:p>
+      <w:pPr>
+        <w:rPr>
+          <w:lang w:val="es-CO"/>
+        </w:rPr>
+      </w:pPr>
     </w:p>
     <w:p>
       <w:pPr>
@@ -1532,7 +1546,6 @@
           <w:b/>
           <w:lang w:val="es-CO"/>
         </w:rPr>
-        <w:lastRenderedPageBreak/>
         <w:t xml:space="preserve">Ejercicio sesión </w:t>
       </w:r>
       <w:r>
@@ -1587,28 +1600,18 @@
           <w:numId w:val="7"/>
         </w:numPr>
         <w:rPr>
-          <w:b/>
-          <w:lang w:val="es-CO"/>
-        </w:rPr>
-      </w:pPr>
-      <w:r>
-        <w:rPr>
-          <w:b/>
-          <w:lang w:val="es-CO"/>
-        </w:rPr>
-        <w:t>“</w:t>
-      </w:r>
-      <w:r>
-        <w:rPr>
-          <w:b/>
-          <w:lang w:val="es-CO"/>
-        </w:rPr>
-        <w:t xml:space="preserve">Data Transfer </w:t>
+          <w:lang w:val="es-CO"/>
+        </w:rPr>
+      </w:pPr>
+      <w:r>
+        <w:rPr>
+          <w:lang w:val="es-CO"/>
+        </w:rPr>
+        <w:t xml:space="preserve">“Data Transfer </w:t>
       </w:r>
       <w:proofErr w:type="spellStart"/>
       <w:r>
         <w:rPr>
-          <w:b/>
           <w:lang w:val="es-CO"/>
         </w:rPr>
         <w:t>Object</w:t>
@@ -1616,31 +1619,9 @@
       <w:proofErr w:type="spellEnd"/>
       <w:r>
         <w:rPr>
-          <w:b/>
-          <w:lang w:val="es-CO"/>
-        </w:rPr>
-        <w:t xml:space="preserve"> (DTO) – Patrón de diseño</w:t>
-      </w:r>
-      <w:r>
-        <w:rPr>
-          <w:b/>
-          <w:lang w:val="es-CO"/>
-        </w:rPr>
-        <w:t xml:space="preserve">, </w:t>
-      </w:r>
-      <w:r>
-        <w:rPr>
-          <w:b/>
-          <w:lang w:val="es-CO"/>
-        </w:rPr>
-        <w:t>tiene como finalidad de crear un objeto plano (POJO) con una serie de atributos que puedan ser enviados o recuperados del servidor en una sola invocación, de tal forma que un DTO puede contener información de múltiples fuentes o tablas y concentrarlas en una única clase simple.</w:t>
-      </w:r>
-      <w:r>
-        <w:rPr>
-          <w:b/>
-          <w:lang w:val="es-CO"/>
-        </w:rPr>
-        <w:t>”</w:t>
+          <w:lang w:val="es-CO"/>
+        </w:rPr>
+        <w:t xml:space="preserve"> (DTO) – Patrón de diseño, tiene como finalidad de crear un objeto plano (POJO) con una serie de atributos que puedan ser enviados o recuperados del servidor en una sola invocación, de tal forma que un DTO puede contener información de múltiples fuentes o tablas y concentrarlas en una única clase simple.”</w:t>
       </w:r>
     </w:p>
     <w:p>
@@ -1651,23 +1632,32 @@
           <w:numId w:val="7"/>
         </w:numPr>
         <w:rPr>
-          <w:b/>
-          <w:lang w:val="es-CO"/>
-        </w:rPr>
-      </w:pPr>
-      <w:r>
-        <w:rPr>
-          <w:b/>
-          <w:lang w:val="es-CO"/>
-        </w:rPr>
-        <w:t xml:space="preserve">Entidades </w:t>
-      </w:r>
-      <w:r>
-        <w:rPr>
-          <w:b/>
-          <w:lang w:val="es-CO"/>
-        </w:rPr>
-        <w:t>son clases que representa al modelo de datos</w:t>
+          <w:lang w:val="es-CO"/>
+        </w:rPr>
+      </w:pPr>
+      <w:r>
+        <w:rPr>
+          <w:lang w:val="es-CO"/>
+        </w:rPr>
+        <w:t>Entidades son clases que representa al modelo de datos</w:t>
+      </w:r>
+    </w:p>
+    <w:p>
+      <w:pPr>
+        <w:pStyle w:val="Prrafodelista"/>
+        <w:numPr>
+          <w:ilvl w:val="0"/>
+          <w:numId w:val="7"/>
+        </w:numPr>
+        <w:rPr>
+          <w:lang w:val="es-CO"/>
+        </w:rPr>
+      </w:pPr>
+      <w:r>
+        <w:rPr>
+          <w:lang w:val="es-CO"/>
+        </w:rPr>
+        <w:t>Las capas de negocio, presentación permiten determinar una división lógica de las tecnologías y artefactos a usar en la construcción de aplicaciones.</w:t>
       </w:r>
     </w:p>
     <w:p>
@@ -1696,6 +1686,36 @@
           <w:lang w:val="es-CO"/>
         </w:rPr>
       </w:pPr>
+      <w:r>
+        <w:rPr>
+          <w:lang w:val="es-CO"/>
+        </w:rPr>
+        <w:t>Documento</w:t>
+      </w:r>
+      <w:r>
+        <w:rPr>
+          <w:lang w:val="es-CO"/>
+        </w:rPr>
+        <w:t xml:space="preserve"> </w:t>
+      </w:r>
+      <w:r>
+        <w:rPr>
+          <w:lang w:val="es-CO"/>
+        </w:rPr>
+        <w:t>“</w:t>
+      </w:r>
+      <w:r>
+        <w:rPr>
+          <w:lang w:val="es-CO"/>
+        </w:rPr>
+        <w:t>Material-JPA.docx</w:t>
+      </w:r>
+      <w:r>
+        <w:rPr>
+          <w:lang w:val="es-CO"/>
+        </w:rPr>
+        <w:t>”</w:t>
+      </w:r>
     </w:p>
     <w:sectPr>
       <w:pgSz w:w="12240" w:h="15840"/>
@@ -1937,7 +1957,7 @@
   <w:abstractNum w:abstractNumId="2" w15:restartNumberingAfterBreak="0">
     <w:nsid w:val="3574721F"/>
     <w:multiLevelType w:val="hybridMultilevel"/>
-    <w:tmpl w:val="E460DFD6"/>
+    <w:tmpl w:val="9E546710"/>
     <w:lvl w:ilvl="0" w:tplc="408E155A">
       <w:start w:val="1"/>
       <w:numFmt w:val="bullet"/>

</xml_diff>